<commit_message>
push changes in photos
</commit_message>
<xml_diff>
--- a/style and layout.docx
+++ b/style and layout.docx
@@ -234,7 +234,25 @@
           <w:sz w:val="24"/>
           <w:szCs w:val="24"/>
         </w:rPr>
-        <w:t xml:space="preserve"> our school,</w:t>
+        <w:t xml:space="preserve"> our school</w:t>
+      </w:r>
+      <w:r>
+        <w:rPr>
+          <w:rFonts w:ascii="Times New Roman" w:hAnsi="Times New Roman" w:cs="Times New Roman"/>
+          <w:color w:val="000000"/>
+          <w:sz w:val="24"/>
+          <w:szCs w:val="24"/>
+        </w:rPr>
+        <w:t xml:space="preserve"> name</w:t>
+      </w:r>
+      <w:r>
+        <w:rPr>
+          <w:rFonts w:ascii="Times New Roman" w:hAnsi="Times New Roman" w:cs="Times New Roman"/>
+          <w:color w:val="000000"/>
+          <w:sz w:val="24"/>
+          <w:szCs w:val="24"/>
+        </w:rPr>
+        <w:t>,</w:t>
       </w:r>
       <w:r>
         <w:rPr>
@@ -244,6 +262,33 @@
           <w:szCs w:val="24"/>
         </w:rPr>
         <w:t xml:space="preserve"> Argumented Reality and Virtual Reality.</w:t>
+      </w:r>
+      <w:r>
+        <w:rPr>
+          <w:rFonts w:ascii="Times New Roman" w:hAnsi="Times New Roman" w:cs="Times New Roman"/>
+          <w:color w:val="000000"/>
+          <w:sz w:val="24"/>
+          <w:szCs w:val="24"/>
+        </w:rPr>
+        <w:t xml:space="preserve"> I have also added appropriate meta tag, including keywords and description for the </w:t>
+      </w:r>
+      <w:r>
+        <w:rPr>
+          <w:rFonts w:ascii="Times New Roman" w:hAnsi="Times New Roman" w:cs="Times New Roman"/>
+          <w:color w:val="000000"/>
+          <w:sz w:val="24"/>
+          <w:szCs w:val="24"/>
+        </w:rPr>
+        <w:t xml:space="preserve">club </w:t>
+      </w:r>
+      <w:r>
+        <w:rPr>
+          <w:rFonts w:ascii="Times New Roman" w:hAnsi="Times New Roman" w:cs="Times New Roman"/>
+          <w:color w:val="000000"/>
+          <w:sz w:val="24"/>
+          <w:szCs w:val="24"/>
+        </w:rPr>
+        <w:t>website.</w:t>
       </w:r>
     </w:p>
     <w:p>
@@ -447,15 +492,7 @@
           <w:sz w:val="24"/>
           <w:szCs w:val="24"/>
         </w:rPr>
-        <w:t>For the smaller monitors, the width for the content will be 80% of the page width</w:t>
-      </w:r>
-      <w:r>
-        <w:rPr>
-          <w:rFonts w:ascii="Times New Roman" w:hAnsi="Times New Roman" w:cs="Times New Roman"/>
-          <w:sz w:val="24"/>
-          <w:szCs w:val="24"/>
-        </w:rPr>
-        <w:t xml:space="preserve">, which is also common for most </w:t>
+        <w:t xml:space="preserve">For the smaller monitors, the </w:t>
       </w:r>
       <w:r>
         <w:rPr>
@@ -464,7 +501,15 @@
           <w:szCs w:val="24"/>
         </w:rPr>
         <w:lastRenderedPageBreak/>
-        <w:t>application</w:t>
+        <w:t>width for the content will be 80% of the page width</w:t>
+      </w:r>
+      <w:r>
+        <w:rPr>
+          <w:rFonts w:ascii="Times New Roman" w:hAnsi="Times New Roman" w:cs="Times New Roman"/>
+          <w:sz w:val="24"/>
+          <w:szCs w:val="24"/>
+        </w:rPr>
+        <w:t>, which is also common for most application</w:t>
       </w:r>
       <w:r>
         <w:rPr>
@@ -569,6 +614,14 @@
           <w:szCs w:val="24"/>
         </w:rPr>
         <w:t xml:space="preserve"> I keep the same style for recent events and resources to increase repetition and reduce CSS size.</w:t>
+      </w:r>
+      <w:r>
+        <w:rPr>
+          <w:rFonts w:ascii="Times New Roman" w:hAnsi="Times New Roman" w:cs="Times New Roman"/>
+          <w:sz w:val="24"/>
+          <w:szCs w:val="24"/>
+        </w:rPr>
+        <w:t xml:space="preserve"> The layout for individual event and resource including a date, title for the item, description for the item, and an image for the item.</w:t>
       </w:r>
     </w:p>
     <w:p>
@@ -586,7 +639,55 @@
           <w:sz w:val="24"/>
           <w:szCs w:val="24"/>
         </w:rPr>
-        <w:t>All the images have alt text as Alt Text and Writing Great Alt Text articles mentioned.</w:t>
+        <w:t>I also use the heading tag cautiously, the title for the page uses h1 tag, recent events and resources uses h2 tag, the individual event and resource uses h3 tag</w:t>
+      </w:r>
+      <w:r>
+        <w:rPr>
+          <w:rFonts w:ascii="Times New Roman" w:hAnsi="Times New Roman" w:cs="Times New Roman"/>
+          <w:sz w:val="24"/>
+          <w:szCs w:val="24"/>
+        </w:rPr>
+        <w:t xml:space="preserve"> for a clearer structure</w:t>
+      </w:r>
+      <w:r>
+        <w:rPr>
+          <w:rFonts w:ascii="Times New Roman" w:hAnsi="Times New Roman" w:cs="Times New Roman"/>
+          <w:sz w:val="24"/>
+          <w:szCs w:val="24"/>
+        </w:rPr>
+        <w:t xml:space="preserve">. </w:t>
+      </w:r>
+      <w:r>
+        <w:rPr>
+          <w:rFonts w:ascii="Times New Roman" w:hAnsi="Times New Roman" w:cs="Times New Roman"/>
+          <w:sz w:val="24"/>
+          <w:szCs w:val="24"/>
+        </w:rPr>
+        <w:t xml:space="preserve">I have also uses some hew HTML tags to increase semantics, including section and </w:t>
+      </w:r>
+      <w:r>
+        <w:rPr>
+          <w:rFonts w:ascii="Times New Roman" w:hAnsi="Times New Roman" w:cs="Times New Roman"/>
+          <w:sz w:val="24"/>
+          <w:szCs w:val="24"/>
+        </w:rPr>
+        <w:t>time</w:t>
+      </w:r>
+      <w:r>
+        <w:rPr>
+          <w:rFonts w:ascii="Times New Roman" w:hAnsi="Times New Roman" w:cs="Times New Roman"/>
+          <w:sz w:val="24"/>
+          <w:szCs w:val="24"/>
+        </w:rPr>
+        <w:t>. Moreover, a</w:t>
+      </w:r>
+      <w:r>
+        <w:rPr>
+          <w:rFonts w:ascii="Times New Roman" w:hAnsi="Times New Roman" w:cs="Times New Roman"/>
+          <w:sz w:val="24"/>
+          <w:szCs w:val="24"/>
+        </w:rPr>
+        <w:t>ll the images have alt text as Alt Text and Writing Great Alt Text articles mentioned.</w:t>
       </w:r>
       <w:r>
         <w:rPr>
@@ -796,7 +897,16 @@
           <w:sz w:val="24"/>
           <w:szCs w:val="24"/>
         </w:rPr>
-        <w:t xml:space="preserve"> Edgeless smartphones are the ones without border. Therefore if the content takes up to 100% of the width, those user might need to move phones around to see all the content.</w:t>
+        <w:t xml:space="preserve"> Edgeless smartphones are the ones without border. Therefore </w:t>
+      </w:r>
+      <w:r>
+        <w:rPr>
+          <w:rFonts w:ascii="Times New Roman" w:hAnsi="Times New Roman" w:cs="Times New Roman"/>
+          <w:sz w:val="24"/>
+          <w:szCs w:val="24"/>
+        </w:rPr>
+        <w:lastRenderedPageBreak/>
+        <w:t>if the content takes up to 100% of the width, those user might need to move phones around to see all the content.</w:t>
       </w:r>
     </w:p>
     <w:p>

</xml_diff>